<commit_message>
metode klar til korrektur
</commit_message>
<xml_diff>
--- a/Dokumenter/Metode.docx
+++ b/Dokumenter/Metode.docx
@@ -5,38 +5,161 @@
     <w:p>
       <w:pPr>
         <w:pStyle w:val="Overskrift1"/>
+        <w:spacing w:line="360" w:lineRule="auto"/>
       </w:pPr>
       <w:r>
         <w:t>Metode</w:t>
       </w:r>
     </w:p>
     <w:p>
+      <w:pPr>
+        <w:spacing w:line="360" w:lineRule="auto"/>
+      </w:pPr>
       <w:r>
         <w:t>Af: Lasse</w:t>
       </w:r>
     </w:p>
     <w:p>
-      <w:r>
-        <w:t>Vi havde i gruppen en diskussion om hvilket framework der ville passe bedst, til den opgivet projektopgave. Vi har i vores studieforløb på 1. og 2. semester beskæftiget os hovedsageligt med Unified Process</w:t>
-      </w:r>
-      <w:r>
-        <w:t xml:space="preserve">, derfor har vi en god forståelse for dette framework. Udover Unified Process har vi på 3. semester lært at benytte SCRUM som har nogle andre fordele og ulemper end Unified Process. </w:t>
+      <w:pPr>
+        <w:spacing w:line="360" w:lineRule="auto"/>
+      </w:pPr>
+      <w:r>
+        <w:t>Vi havde i gruppen en diskussion om hvilket framework der ville passe bedst, til den opgivet projektopgave</w:t>
+      </w:r>
+      <w:r>
+        <w:t xml:space="preserve">. Vi har på vores 3. semester arbejdet meget med SCRUM, og det vil være et naturligt valgt at bruge dette. Vi har udover SCRUM også kigget på et andet framework som </w:t>
+      </w:r>
+      <w:proofErr w:type="spellStart"/>
+      <w:r>
+        <w:t>extreme</w:t>
+      </w:r>
+      <w:proofErr w:type="spellEnd"/>
+      <w:r>
+        <w:t xml:space="preserve"> </w:t>
+      </w:r>
+      <w:proofErr w:type="spellStart"/>
+      <w:r>
+        <w:t>programming</w:t>
+      </w:r>
+      <w:proofErr w:type="spellEnd"/>
+      <w:r>
+        <w:t>, dette fandt vi dog ikke attraktivt, da det store fokus her besidder på pair-</w:t>
+      </w:r>
+      <w:proofErr w:type="spellStart"/>
+      <w:r>
+        <w:t>programming</w:t>
+      </w:r>
+      <w:proofErr w:type="spellEnd"/>
+      <w:r>
+        <w:t xml:space="preserve">, og det er et krav i opgaven at skal deltage aktivt, og der skal navn på hvad hver person har bidraget med. Ved XP ville der komme to navne på alt hvad vi har lavet, og det vil derfor ikke give et indblik i hvad hver person har bidraget med til gruppen. Vi har derfor valgt at benytte SCRUM, da det giver en masse brugbare værktøjer. </w:t>
+      </w:r>
+    </w:p>
+    <w:p>
+      <w:pPr>
+        <w:spacing w:line="360" w:lineRule="auto"/>
+      </w:pPr>
+      <w:r>
+        <w:t>Udover SCRUM vil vi også benytte os af Unified Process metoden, til at hjælpe med at skabe en rød tråd igennem hele arbejdsprocessen. Vi vil også benytte UML notations diagrammer i form af fx Domæne model til, som gruppe, at få en bedre og samlet forståelse af domænet.</w:t>
       </w:r>
     </w:p>
     <w:p>
       <w:pPr>
         <w:pStyle w:val="Overskrift2"/>
-      </w:pPr>
-      <w:r>
-        <w:t>Unified Process vs. SCRUM</w:t>
-      </w:r>
-    </w:p>
-    <w:p>
-      <w:r>
-        <w:t>Vi er en gruppe på fire personer, der har en ens fortolkning af opgaven og hvordan projekt skal se ud i sidste ende.</w:t>
-      </w:r>
-      <w:r>
-        <w:t xml:space="preserve"> En af forskellene på de to frameworks er at SCRUM benytter user </w:t>
+        <w:spacing w:line="360" w:lineRule="auto"/>
+      </w:pPr>
+      <w:r>
+        <w:t xml:space="preserve">Unified Process </w:t>
+      </w:r>
+      <w:r>
+        <w:t>and</w:t>
+      </w:r>
+      <w:r>
+        <w:t xml:space="preserve"> SCRUM</w:t>
+      </w:r>
+    </w:p>
+    <w:p>
+      <w:pPr>
+        <w:spacing w:line="360" w:lineRule="auto"/>
+      </w:pPr>
+      <w:r>
+        <w:t xml:space="preserve">Vi vil som tidligere nævnt benytte SCRUM og Unified Process sammen, for at hjælpe med overblikket at hele projektet. Vi </w:t>
+      </w:r>
+      <w:r>
+        <w:t xml:space="preserve">vil benytte de fire faser </w:t>
+      </w:r>
+      <w:proofErr w:type="spellStart"/>
+      <w:r>
+        <w:t>Inception</w:t>
+      </w:r>
+      <w:proofErr w:type="spellEnd"/>
+      <w:r>
+        <w:t xml:space="preserve">, </w:t>
+      </w:r>
+      <w:proofErr w:type="spellStart"/>
+      <w:r>
+        <w:t>Eleboration</w:t>
+      </w:r>
+      <w:proofErr w:type="spellEnd"/>
+      <w:r>
+        <w:t xml:space="preserve">, Construction og transition. Grunden til vi vil benytte både SCRUM og UP er, at SCRUM ikke har nogen definition for de discipliner der er i UP. Vi har i vores projekt brug for at få en bredere forståelse af domænet, samt hvilke krav der er til løsningen af opgaven, det kan business </w:t>
+      </w:r>
+      <w:proofErr w:type="spellStart"/>
+      <w:r>
+        <w:t>modeling</w:t>
+      </w:r>
+      <w:proofErr w:type="spellEnd"/>
+      <w:r>
+        <w:t xml:space="preserve"> og </w:t>
+      </w:r>
+      <w:proofErr w:type="spellStart"/>
+      <w:r>
+        <w:t>requriments</w:t>
+      </w:r>
+      <w:proofErr w:type="spellEnd"/>
+      <w:r>
+        <w:t xml:space="preserve"> hjælpe os med. Vi vil ikke benyttet os at iterationer, da det giver mere mening for os, at bruge sprints. På denne måde for vi et tidsinterval samt nogle krav der skal overholdes, i form af fx definition of done, før en given tasks kan defineres som Done.</w:t>
+      </w:r>
+    </w:p>
+    <w:p>
+      <w:pPr>
+        <w:pStyle w:val="Overskrift2"/>
+      </w:pPr>
+      <w:r>
+        <w:t>Unified Process</w:t>
+      </w:r>
+    </w:p>
+    <w:p>
+      <w:pPr>
+        <w:pStyle w:val="Overskrift3"/>
+      </w:pPr>
+      <w:proofErr w:type="spellStart"/>
+      <w:r>
+        <w:t>Inception</w:t>
+      </w:r>
+      <w:proofErr w:type="spellEnd"/>
+    </w:p>
+    <w:p>
+      <w:pPr>
+        <w:spacing w:line="360" w:lineRule="auto"/>
+      </w:pPr>
+      <w:r>
+        <w:t xml:space="preserve">Vi vil starte ud med </w:t>
+      </w:r>
+      <w:proofErr w:type="spellStart"/>
+      <w:r>
+        <w:t>inception</w:t>
+      </w:r>
+      <w:proofErr w:type="spellEnd"/>
+      <w:r>
+        <w:t xml:space="preserve"> fasen for at få en bedre forståelse af Domænet, samt finde frem til alle de krav der er opsat i opgaven. Vi vil derfor starte med at fokusere på de </w:t>
+      </w:r>
+      <w:proofErr w:type="gramStart"/>
+      <w:r>
+        <w:t>User</w:t>
+      </w:r>
+      <w:proofErr w:type="gramEnd"/>
+      <w:r>
+        <w:t xml:space="preserve"> </w:t>
       </w:r>
       <w:proofErr w:type="spellStart"/>
       <w:r>
@@ -44,31 +167,48 @@
       </w:r>
       <w:proofErr w:type="spellEnd"/>
       <w:r>
-        <w:t xml:space="preserve"> frem fork </w:t>
-      </w:r>
-      <w:proofErr w:type="spellStart"/>
-      <w:r>
-        <w:t>Use</w:t>
-      </w:r>
-      <w:proofErr w:type="spellEnd"/>
-      <w:r>
-        <w:t xml:space="preserve"> cases. En User story er en simpel og kort beskrivelse af en feature fortalt ud fra kundes synspunkt. Ved at benytte dem frem for </w:t>
-      </w:r>
-      <w:proofErr w:type="spellStart"/>
-      <w:r>
-        <w:t>Use</w:t>
-      </w:r>
-      <w:proofErr w:type="spellEnd"/>
-      <w:r>
-        <w:t xml:space="preserve"> cases får vi muligheden for at snakke om, de features der skal være, frem for at bruge tiden på at lave en dybdegående </w:t>
-      </w:r>
-      <w:proofErr w:type="spellStart"/>
-      <w:r>
-        <w:t>Use</w:t>
-      </w:r>
-      <w:proofErr w:type="spellEnd"/>
-      <w:r>
-        <w:t xml:space="preserve"> case. Derudover får vi igen snakket omkring opgaverne når vi inddeler vores User </w:t>
+        <w:t xml:space="preserve"> der har fokus på disse opgaver, og andre relevante opgaver der måtte være, som fx at få skrevet problemformulering og mål.</w:t>
+      </w:r>
+    </w:p>
+    <w:p>
+      <w:pPr>
+        <w:pStyle w:val="Overskrift3"/>
+      </w:pPr>
+      <w:proofErr w:type="spellStart"/>
+      <w:r>
+        <w:t>Eleboration</w:t>
+      </w:r>
+      <w:proofErr w:type="spellEnd"/>
+      <w:r>
+        <w:t>,</w:t>
+      </w:r>
+      <w:r>
+        <w:t xml:space="preserve"> </w:t>
+      </w:r>
+      <w:proofErr w:type="spellStart"/>
+      <w:r>
+        <w:t>construction</w:t>
+      </w:r>
+      <w:proofErr w:type="spellEnd"/>
+      <w:r>
+        <w:t xml:space="preserve"> og </w:t>
+      </w:r>
+      <w:r>
+        <w:t>Transition</w:t>
+      </w:r>
+    </w:p>
+    <w:p>
+      <w:pPr>
+        <w:spacing w:line="360" w:lineRule="auto"/>
+      </w:pPr>
+      <w:r>
+        <w:t xml:space="preserve">Da vi bruger sprints frem for iterationer, giver det god mening at disse </w:t>
+      </w:r>
+      <w:r>
+        <w:t>tre</w:t>
+      </w:r>
+      <w:r>
+        <w:t xml:space="preserve"> er forbundet. Vores User </w:t>
       </w:r>
       <w:proofErr w:type="spellStart"/>
       <w:r>
@@ -76,102 +216,211 @@
       </w:r>
       <w:proofErr w:type="spellEnd"/>
       <w:r>
-        <w:t xml:space="preserve"> i task, på denne måde sikrer vi, at alle ved hvad der skal laves, når der bliver påbegyndt en task.</w:t>
+        <w:t xml:space="preserve"> er lavet på den måde, at analyse og design er forarbejdet på en user story, der skal laves inden implementation kan finde sted. Så i et sprint vil der både være analyse og design samt implementation før </w:t>
+      </w:r>
+      <w:r>
+        <w:lastRenderedPageBreak/>
+        <w:t xml:space="preserve">en user story, kan blive betragtet som udført. Derudover skal </w:t>
+      </w:r>
+      <w:r>
+        <w:t>vores definition of done overholdes,</w:t>
       </w:r>
       <w:r>
         <w:t xml:space="preserve"> </w:t>
       </w:r>
-    </w:p>
-    <w:p>
-      <w:r>
-        <w:t xml:space="preserve">En af de store forskelle på SCRUM og UP er, at Up er iterative, og derfor er delt op i discipliner og iterationer. Størstedelen af analysen er placeret i de første iterationer, og derefter kommer implementation, test osv. Det resultere i at der er en bestemt rækkefølge for, hvornår de forskellige elementer i projektet skal </w:t>
-      </w:r>
-      <w:r>
-        <w:t>prioriteres</w:t>
-      </w:r>
-      <w:r>
-        <w:t xml:space="preserve">. </w:t>
-      </w:r>
-      <w:r>
-        <w:t>Dette medfører også at der, ikke er noget software der kommer ud til brugeren før sidste fase er afsluttet.</w:t>
-      </w:r>
-    </w:p>
-    <w:p>
-      <w:r>
-        <w:t>SCRUM er modsat UP et agil</w:t>
-      </w:r>
-      <w:r>
-        <w:t>t</w:t>
-      </w:r>
-      <w:r>
-        <w:t xml:space="preserve"> udviklingsværktøj, der benytter sprints frem for iterationer</w:t>
-      </w:r>
-      <w:r>
-        <w:t xml:space="preserve">. Et sprint er tidsfastsat, og har en klar definition på hvad der skal være færdig ved udgangen af sprintet. </w:t>
-      </w:r>
-      <w:r>
-        <w:t>I og med det er agilt, betyder det også at man efter et sprint har, en del af et brugbart produkt, der skal udgives til kunden.</w:t>
-      </w:r>
-      <w:r>
-        <w:br/>
-        <w:t xml:space="preserve">jeg vil senere komme ind på det agile </w:t>
-      </w:r>
-      <w:proofErr w:type="spellStart"/>
-      <w:r>
-        <w:t>manifesto</w:t>
-      </w:r>
-      <w:proofErr w:type="spellEnd"/>
-      <w:r>
-        <w:t>, der forklar mere omkring agil softwareudvikling.</w:t>
-      </w:r>
-      <w:r>
-        <w:br/>
-        <w:t xml:space="preserve">I SCRUM har vi også et </w:t>
-      </w:r>
+      <w:r>
+        <w:t xml:space="preserve">som indeholder krav til testning. </w:t>
+      </w:r>
+      <w:proofErr w:type="spellStart"/>
+      <w:r>
+        <w:t>Deploy</w:t>
+      </w:r>
+      <w:proofErr w:type="spellEnd"/>
+      <w:r>
+        <w:t xml:space="preserve"> at software vil foregå løbende</w:t>
+      </w:r>
+      <w:r>
+        <w:t>.</w:t>
+      </w:r>
+      <w:r>
+        <w:t xml:space="preserve"> </w:t>
+      </w:r>
+    </w:p>
+    <w:p>
+      <w:pPr>
+        <w:pStyle w:val="Overskrift2"/>
+      </w:pPr>
+      <w:r>
+        <w:t>SCRUM</w:t>
+      </w:r>
+    </w:p>
+    <w:p>
+      <w:pPr>
+        <w:spacing w:line="360" w:lineRule="auto"/>
+      </w:pPr>
+      <w:r>
+        <w:t>En af de ting der er lagt op til i opgaven er, at der er mulighed for at der kan komme ekstra krav til features løbende. Hvis det skulle være tilfældet</w:t>
+      </w:r>
+      <w:r>
+        <w:t>,</w:t>
+      </w:r>
+      <w:r>
+        <w:t xml:space="preserve"> kan vi ligge </w:t>
+      </w:r>
+      <w:r>
+        <w:t>disse</w:t>
+      </w:r>
+      <w:r>
+        <w:t xml:space="preserve"> feature</w:t>
+      </w:r>
+      <w:r>
+        <w:t>s</w:t>
+      </w:r>
+      <w:r>
+        <w:t xml:space="preserve"> ind som en user </w:t>
+      </w:r>
+      <w:proofErr w:type="spellStart"/>
+      <w:r>
+        <w:t>stor</w:t>
+      </w:r>
+      <w:r>
+        <w:t>ies</w:t>
+      </w:r>
+      <w:proofErr w:type="spellEnd"/>
+      <w:r>
+        <w:t xml:space="preserve"> i vores </w:t>
+      </w:r>
+      <w:proofErr w:type="spellStart"/>
+      <w:r>
+        <w:t>backlog</w:t>
+      </w:r>
+      <w:proofErr w:type="spellEnd"/>
+      <w:r>
+        <w:t xml:space="preserve">, og derefter finde frem til, hvilket sprint </w:t>
+      </w:r>
+      <w:r>
+        <w:t>de</w:t>
+      </w:r>
+      <w:r>
+        <w:t xml:space="preserve"> skal med i, alt efter hvor stor en prioritet </w:t>
+      </w:r>
+      <w:r>
+        <w:t>de</w:t>
+      </w:r>
+      <w:r>
+        <w:t xml:space="preserve"> har.</w:t>
+      </w:r>
+    </w:p>
+    <w:p>
+      <w:pPr>
+        <w:pStyle w:val="Overskrift3"/>
+      </w:pPr>
+      <w:r>
+        <w:t>Sprints</w:t>
+      </w:r>
+    </w:p>
+    <w:p>
+      <w:pPr>
+        <w:spacing w:line="360" w:lineRule="auto"/>
+      </w:pPr>
+      <w:r>
+        <w:t xml:space="preserve">SCRUM er som </w:t>
+      </w:r>
+      <w:r>
+        <w:t xml:space="preserve">tidligere nævnt delt op i sprints, vores projekt er på 3 uger, og vi har derfor delt det op i tre sprints af en uge af gangen. </w:t>
+      </w:r>
+      <w:r>
+        <w:t xml:space="preserve">Vores sprints er tidfast og har en klar definition </w:t>
+      </w:r>
+      <w:r>
+        <w:t>på hvad der skal være færdig ved udgangen af sprintet.</w:t>
+      </w:r>
+      <w:r>
+        <w:t xml:space="preserve"> </w:t>
+      </w:r>
+    </w:p>
+    <w:p>
+      <w:pPr>
+        <w:pStyle w:val="Overskrift3"/>
+      </w:pPr>
+      <w:r>
+        <w:t>Roller</w:t>
+      </w:r>
+    </w:p>
+    <w:p>
+      <w:pPr>
+        <w:spacing w:line="360" w:lineRule="auto"/>
+      </w:pPr>
+      <w:r>
+        <w:t xml:space="preserve">Vi har tre roller opfyldt i vores </w:t>
+      </w:r>
+      <w:proofErr w:type="spellStart"/>
+      <w:r>
+        <w:t>scrum</w:t>
+      </w:r>
+      <w:proofErr w:type="spellEnd"/>
+      <w:r>
+        <w:t xml:space="preserve"> team, vi har en Product </w:t>
+      </w:r>
+      <w:proofErr w:type="spellStart"/>
+      <w:r>
+        <w:t>owner</w:t>
+      </w:r>
+      <w:proofErr w:type="spellEnd"/>
+      <w:r>
+        <w:t xml:space="preserve"> som er Klaus Nørregaard, han har stillet opgaven med de krav der skal opfyldes, og det er ham vi kan gå til ved eventuelle spørgsmål til projektet. Vi har en </w:t>
+      </w:r>
+      <w:proofErr w:type="spellStart"/>
+      <w:r>
+        <w:t>Scrum</w:t>
+      </w:r>
+      <w:proofErr w:type="spellEnd"/>
+      <w:r>
+        <w:t xml:space="preserve"> master som er Lasse Meldgaard, han står for indkaldelse af møder</w:t>
+      </w:r>
+      <w:r>
+        <w:t xml:space="preserve">, samt hjælpe med at udbedre eventuelle </w:t>
+      </w:r>
+      <w:proofErr w:type="spellStart"/>
+      <w:r>
+        <w:t>impediments</w:t>
+      </w:r>
+      <w:proofErr w:type="spellEnd"/>
+      <w:r>
+        <w:t xml:space="preserve"> der måtte være for </w:t>
+      </w:r>
+      <w:r>
+        <w:t>Development teamet</w:t>
+      </w:r>
+      <w:r>
+        <w:t xml:space="preserve">. Development teamet er den sidste rolle der skal udfyldes, og denne består af alle fire medlemmer </w:t>
+      </w:r>
+      <w:r>
+        <w:t>i</w:t>
+      </w:r>
+      <w:r>
+        <w:t xml:space="preserve"> gruppe</w:t>
+      </w:r>
+      <w:r>
+        <w:t>n. Dette team står for at færdiggøre de enkelte sprints, indenfor de fastsatte rammer.</w:t>
+      </w:r>
+    </w:p>
+    <w:p>
+      <w:pPr>
+        <w:pStyle w:val="Overskrift3"/>
+      </w:pPr>
       <w:proofErr w:type="spellStart"/>
       <w:r>
         <w:t>Scrumboard</w:t>
       </w:r>
       <w:proofErr w:type="spellEnd"/>
-      <w:r>
-        <w:t xml:space="preserve">, der hjælper med at holde styr på vores user </w:t>
-      </w:r>
-      <w:proofErr w:type="spellStart"/>
-      <w:r>
-        <w:t>stories</w:t>
-      </w:r>
-      <w:proofErr w:type="spellEnd"/>
-      <w:r>
-        <w:t xml:space="preserve"> samt task, så vi ved hvad der skal laves i sprintet, og hvem der laver hvad. Det sikrer også at vi hele tiden holder alle i gruppen i gang, da de kan påbegynde en ny opgave, ved blot at se hvilke tasks der er tilbage på boardet.</w:t>
-      </w:r>
-    </w:p>
-    <w:p>
-      <w:r>
-        <w:t xml:space="preserve">Der er fordele og ulemper ved begge frameworks, men den agile udviklingsform vil passe bedre på dette projekt, da der fra product </w:t>
-      </w:r>
-      <w:proofErr w:type="spellStart"/>
-      <w:r>
-        <w:t>owner</w:t>
-      </w:r>
-      <w:proofErr w:type="spellEnd"/>
-      <w:r>
-        <w:t xml:space="preserve"> er lagt op til, at der kan komme ekstra uforudsete features i løbet af projektet, der skal tages hånd om.  </w:t>
-      </w:r>
-    </w:p>
-    <w:p>
-      <w:pPr>
-        <w:pStyle w:val="Overskrift2"/>
-      </w:pPr>
-      <w:r>
-        <w:t>SCRUM</w:t>
-      </w:r>
-    </w:p>
-    <w:p>
-      <w:r>
-        <w:t xml:space="preserve">SCRUM er som </w:t>
-      </w:r>
-      <w:r>
-        <w:t xml:space="preserve">tidligere nævnt delt op i sprints, vores projekt er på 3 uger, og vi har derfor delt det op i tre sprints af en uge af gangen. Vi bruger </w:t>
+    </w:p>
+    <w:p>
+      <w:pPr>
+        <w:spacing w:line="360" w:lineRule="auto"/>
+      </w:pPr>
+      <w:r>
+        <w:t xml:space="preserve">Vi bruger </w:t>
       </w:r>
       <w:hyperlink r:id="rId5" w:history="1">
         <w:r>
@@ -198,7 +447,38 @@
       </w:r>
       <w:proofErr w:type="spellEnd"/>
       <w:r>
-        <w:t xml:space="preserve"> op. Vi har derefter brugt </w:t>
+        <w:t xml:space="preserve"> op.</w:t>
+      </w:r>
+      <w:r>
+        <w:br/>
+        <w:t xml:space="preserve">En af de store fordele ved et </w:t>
+      </w:r>
+      <w:proofErr w:type="spellStart"/>
+      <w:r>
+        <w:t>scrumboard</w:t>
+      </w:r>
+      <w:proofErr w:type="spellEnd"/>
+      <w:r>
+        <w:t xml:space="preserve"> er at det hjælper os </w:t>
+      </w:r>
+      <w:r>
+        <w:t xml:space="preserve">med at holde styr på vores user </w:t>
+      </w:r>
+      <w:proofErr w:type="spellStart"/>
+      <w:r>
+        <w:t>stories</w:t>
+      </w:r>
+      <w:proofErr w:type="spellEnd"/>
+      <w:r>
+        <w:t xml:space="preserve"> samt task, så vi ved hvad der skal laves i sprintet, og hvem der laver hvad. Det sikrer også at vi hele tiden holder alle i gruppen i gang, da de kan påbegynde en ny opgave, ved blot at se hvilke tasks der er tilbage på boardet.</w:t>
+      </w:r>
+    </w:p>
+    <w:p>
+      <w:pPr>
+        <w:spacing w:line="360" w:lineRule="auto"/>
+      </w:pPr>
+      <w:r>
+        <w:t xml:space="preserve">Vi har derefter brugt </w:t>
       </w:r>
       <w:proofErr w:type="spellStart"/>
       <w:r>
@@ -215,11 +495,547 @@
       <w:proofErr w:type="spellEnd"/>
       <w:r>
         <w:t>, det har vi gjort for at få et så præcist estimat som muligt, og så alle kan klare en opgave inden for den planlagte estimering.</w:t>
+      </w:r>
+      <w:r>
+        <w:t xml:space="preserve"> Vores </w:t>
+      </w:r>
+      <w:proofErr w:type="spellStart"/>
+      <w:r>
+        <w:t>scrumboard</w:t>
+      </w:r>
+      <w:proofErr w:type="spellEnd"/>
+      <w:r>
+        <w:t xml:space="preserve"> består af 6 kolonner, som er </w:t>
+      </w:r>
+      <w:proofErr w:type="spellStart"/>
+      <w:r>
+        <w:t>Backlog</w:t>
+      </w:r>
+      <w:proofErr w:type="spellEnd"/>
+      <w:r>
+        <w:t xml:space="preserve">, To Do, Work in </w:t>
+      </w:r>
+      <w:proofErr w:type="spellStart"/>
+      <w:r>
+        <w:t>progress</w:t>
+      </w:r>
+      <w:proofErr w:type="spellEnd"/>
+      <w:r>
+        <w:t xml:space="preserve">, Test af kode, dokumentation korrektur og en Done. </w:t>
+      </w:r>
+    </w:p>
+    <w:p>
+      <w:pPr>
+        <w:spacing w:line="360" w:lineRule="auto"/>
+      </w:pPr>
+      <w:proofErr w:type="spellStart"/>
+      <w:r>
+        <w:t>Backloggen</w:t>
+      </w:r>
+      <w:proofErr w:type="spellEnd"/>
+      <w:r>
+        <w:t xml:space="preserve"> indeholder alle de </w:t>
+      </w:r>
+      <w:proofErr w:type="gramStart"/>
+      <w:r>
+        <w:t>User</w:t>
+      </w:r>
+      <w:proofErr w:type="gramEnd"/>
+      <w:r>
+        <w:t xml:space="preserve"> </w:t>
+      </w:r>
+      <w:proofErr w:type="spellStart"/>
+      <w:r>
+        <w:t>stories</w:t>
+      </w:r>
+      <w:proofErr w:type="spellEnd"/>
+      <w:r>
+        <w:t xml:space="preserve"> vi har fundet frem til, de ligge i prioriteret rækkefølge efter product </w:t>
+      </w:r>
+      <w:proofErr w:type="spellStart"/>
+      <w:r>
+        <w:t>owners</w:t>
+      </w:r>
+      <w:proofErr w:type="spellEnd"/>
+      <w:r>
+        <w:t xml:space="preserve"> ønske. I vores tilfælde skal vi aflevere et færdigt projekt, og ikke med løbende afleveringer efter hvert sprint, til en kunde. Vi har derfor valgt at prioritere dem efter hvordan rapporten skal opbygges, samt hvordan applikationen skal bygges op. </w:t>
+      </w:r>
+      <w:r>
+        <w:t xml:space="preserve">Det er ikke alle vores </w:t>
+      </w:r>
+      <w:proofErr w:type="spellStart"/>
+      <w:r>
+        <w:t>stories</w:t>
+      </w:r>
+      <w:proofErr w:type="spellEnd"/>
+      <w:r>
+        <w:t xml:space="preserve">, der tager udgangspunkt i brugeren, da vi har en rapport der skal laves. V vil gerne have alle vores opgaver på </w:t>
+      </w:r>
+      <w:proofErr w:type="spellStart"/>
+      <w:r>
+        <w:t>scrumboarded</w:t>
+      </w:r>
+      <w:proofErr w:type="spellEnd"/>
+      <w:r>
+        <w:t xml:space="preserve">, derfor </w:t>
+      </w:r>
+      <w:r>
+        <w:lastRenderedPageBreak/>
+        <w:t xml:space="preserve">har vi to User </w:t>
+      </w:r>
+      <w:proofErr w:type="spellStart"/>
+      <w:r>
+        <w:t>stories</w:t>
+      </w:r>
+      <w:proofErr w:type="spellEnd"/>
+      <w:r>
+        <w:t xml:space="preserve"> der tager udgangspunkt i os som udvikler, der sikrer vi får dokumenteret alt i rapporten.</w:t>
+      </w:r>
+      <w:r>
+        <w:br/>
+        <w:t xml:space="preserve">To Do er </w:t>
+      </w:r>
+      <w:r>
+        <w:t xml:space="preserve">vores sprint </w:t>
+      </w:r>
+      <w:proofErr w:type="spellStart"/>
+      <w:r>
+        <w:t>backlog</w:t>
+      </w:r>
+      <w:proofErr w:type="spellEnd"/>
+      <w:r>
+        <w:t xml:space="preserve">, </w:t>
+      </w:r>
+      <w:r>
+        <w:t xml:space="preserve">hvor vi har opdelt vores user </w:t>
+      </w:r>
+      <w:proofErr w:type="spellStart"/>
+      <w:r>
+        <w:t>stories</w:t>
+      </w:r>
+      <w:proofErr w:type="spellEnd"/>
+      <w:r>
+        <w:t xml:space="preserve"> i tasks, som vi igen har tidsangivet ved hjælp af </w:t>
+      </w:r>
+      <w:proofErr w:type="spellStart"/>
+      <w:r>
+        <w:t>planning</w:t>
+      </w:r>
+      <w:proofErr w:type="spellEnd"/>
+      <w:r>
+        <w:t xml:space="preserve"> poker. De tasks vi har i denne kolonne skal være færdige efter sprintet er ovre.</w:t>
+      </w:r>
+      <w:r>
+        <w:br/>
+        <w:t>Work in Progress, er de tasks som er under udvikling af en fra teamet.</w:t>
+      </w:r>
+      <w:r>
+        <w:br/>
+        <w:t xml:space="preserve">Test af kode, er hvor vi flytter en task hen når den er klar til at blive testet, vi har et krav om der </w:t>
+      </w:r>
+      <w:r>
+        <w:t xml:space="preserve">som </w:t>
+      </w:r>
+      <w:r>
+        <w:rPr>
+          <w:noProof/>
+        </w:rPr>
+        <w:drawing>
+          <wp:anchor distT="0" distB="0" distL="114300" distR="114300" simplePos="0" relativeHeight="251658240" behindDoc="0" locked="0" layoutInCell="1" allowOverlap="1" wp14:anchorId="50263751" wp14:editId="64F9EB42">
+            <wp:simplePos x="0" y="0"/>
+            <wp:positionH relativeFrom="margin">
+              <wp:align>left</wp:align>
+            </wp:positionH>
+            <wp:positionV relativeFrom="paragraph">
+              <wp:posOffset>1882140</wp:posOffset>
+            </wp:positionV>
+            <wp:extent cx="6410325" cy="3162300"/>
+            <wp:effectExtent l="0" t="0" r="9525" b="0"/>
+            <wp:wrapSquare wrapText="bothSides"/>
+            <wp:docPr id="1" name="Billede 1"/>
+            <wp:cNvGraphicFramePr>
+              <a:graphicFrameLocks xmlns:a="http://schemas.openxmlformats.org/drawingml/2006/main" noChangeAspect="1"/>
+            </wp:cNvGraphicFramePr>
+            <a:graphic xmlns:a="http://schemas.openxmlformats.org/drawingml/2006/main">
+              <a:graphicData uri="http://schemas.openxmlformats.org/drawingml/2006/picture">
+                <pic:pic xmlns:pic="http://schemas.openxmlformats.org/drawingml/2006/picture">
+                  <pic:nvPicPr>
+                    <pic:cNvPr id="0" name="Picture 1"/>
+                    <pic:cNvPicPr>
+                      <a:picLocks noChangeAspect="1" noChangeArrowheads="1"/>
+                    </pic:cNvPicPr>
+                  </pic:nvPicPr>
+                  <pic:blipFill>
+                    <a:blip r:embed="rId6" cstate="print">
+                      <a:extLst>
+                        <a:ext uri="{28A0092B-C50C-407E-A947-70E740481C1C}">
+                          <a14:useLocalDpi xmlns:a14="http://schemas.microsoft.com/office/drawing/2010/main" val="0"/>
+                        </a:ext>
+                      </a:extLst>
+                    </a:blip>
+                    <a:srcRect/>
+                    <a:stretch>
+                      <a:fillRect/>
+                    </a:stretch>
+                  </pic:blipFill>
+                  <pic:spPr bwMode="auto">
+                    <a:xfrm>
+                      <a:off x="0" y="0"/>
+                      <a:ext cx="6410325" cy="3162300"/>
+                    </a:xfrm>
+                    <a:prstGeom prst="rect">
+                      <a:avLst/>
+                    </a:prstGeom>
+                    <a:noFill/>
+                    <a:ln>
+                      <a:noFill/>
+                    </a:ln>
+                  </pic:spPr>
+                </pic:pic>
+              </a:graphicData>
+            </a:graphic>
+            <wp14:sizeRelH relativeFrom="page">
+              <wp14:pctWidth>0</wp14:pctWidth>
+            </wp14:sizeRelH>
+            <wp14:sizeRelV relativeFrom="page">
+              <wp14:pctHeight>0</wp14:pctHeight>
+            </wp14:sizeRelV>
+          </wp:anchor>
+        </w:drawing>
+      </w:r>
+      <w:r>
+        <w:t>minimum</w:t>
+      </w:r>
+      <w:r>
+        <w:t xml:space="preserve"> skal være </w:t>
+      </w:r>
+      <w:proofErr w:type="spellStart"/>
+      <w:r>
+        <w:t>whitebox</w:t>
+      </w:r>
+      <w:proofErr w:type="spellEnd"/>
+      <w:r>
+        <w:t xml:space="preserve"> </w:t>
+      </w:r>
+      <w:proofErr w:type="spellStart"/>
+      <w:r>
+        <w:t>testing</w:t>
+      </w:r>
+      <w:proofErr w:type="spellEnd"/>
+      <w:r>
+        <w:t xml:space="preserve"> af alle tasks, før de kan flyttet over i Done. Det samme gør sig gældende på dokumentation, hvor der i kolonnen ”dokumentation korrektur”, hvor der skal læses korrektur, på den skrevne dokumentation</w:t>
+      </w:r>
+      <w:r>
+        <w:t>. På den måde får vi spottet eventuelle fejl og mangler inden, vores arbejde bliver erklæret Done, som er den kolonne der det bliver flyttet i når alle krav er overholdt. De krav der skal overholdes har i defineret i vores Definition of done. De fire krav er:</w:t>
+      </w:r>
+      <w:r>
+        <w:t xml:space="preserve"> </w:t>
+      </w:r>
+    </w:p>
+    <w:p>
+      <w:pPr>
+        <w:spacing w:line="360" w:lineRule="auto"/>
+      </w:pPr>
+      <w:r>
+        <w:t>1. Dokumentation er skrevet</w:t>
+      </w:r>
+    </w:p>
+    <w:p>
+      <w:pPr>
+        <w:spacing w:line="360" w:lineRule="auto"/>
+      </w:pPr>
+      <w:r>
+        <w:t xml:space="preserve">2. Kode er </w:t>
+      </w:r>
+      <w:proofErr w:type="spellStart"/>
+      <w:r>
+        <w:t>testest</w:t>
+      </w:r>
+      <w:proofErr w:type="spellEnd"/>
+      <w:r>
+        <w:t xml:space="preserve"> (White </w:t>
+      </w:r>
+      <w:proofErr w:type="spellStart"/>
+      <w:r>
+        <w:t>box</w:t>
+      </w:r>
+      <w:proofErr w:type="spellEnd"/>
+      <w:r>
+        <w:t>)</w:t>
+      </w:r>
+    </w:p>
+    <w:p>
+      <w:pPr>
+        <w:spacing w:line="360" w:lineRule="auto"/>
+      </w:pPr>
+      <w:r>
+        <w:t>3. Dokumentation læst igennem</w:t>
+      </w:r>
+    </w:p>
+    <w:p>
+      <w:pPr>
+        <w:spacing w:line="360" w:lineRule="auto"/>
+      </w:pPr>
+      <w:r>
+        <w:t>4. Alt er i versionskontrol</w:t>
+      </w:r>
+      <w:r>
+        <w:br/>
+      </w:r>
+    </w:p>
+    <w:p>
+      <w:pPr>
+        <w:pStyle w:val="Overskrift4"/>
+      </w:pPr>
+      <w:r>
+        <w:t>Møder</w:t>
+      </w:r>
+    </w:p>
+    <w:p>
+      <w:r>
+        <w:t xml:space="preserve">Vi kommer i vores team til at holde 3 forskellige slags møder </w:t>
+      </w:r>
+      <w:proofErr w:type="spellStart"/>
+      <w:r>
+        <w:t>daily</w:t>
+      </w:r>
+      <w:proofErr w:type="spellEnd"/>
+      <w:r>
+        <w:t xml:space="preserve"> </w:t>
+      </w:r>
+      <w:proofErr w:type="spellStart"/>
+      <w:r>
+        <w:t>scrum</w:t>
+      </w:r>
+      <w:proofErr w:type="spellEnd"/>
+      <w:r>
+        <w:t xml:space="preserve"> meeting, sprint </w:t>
+      </w:r>
+      <w:proofErr w:type="spellStart"/>
+      <w:r>
+        <w:t>planning</w:t>
+      </w:r>
+      <w:proofErr w:type="spellEnd"/>
+      <w:r>
+        <w:t xml:space="preserve"> meeting og sprint </w:t>
+      </w:r>
+      <w:proofErr w:type="spellStart"/>
+      <w:r>
+        <w:t>retrospective</w:t>
+      </w:r>
+      <w:proofErr w:type="spellEnd"/>
+      <w:r>
+        <w:t xml:space="preserve">. Vi holder hver </w:t>
+      </w:r>
+      <w:r>
+        <w:t xml:space="preserve">morgen vores </w:t>
+      </w:r>
+      <w:proofErr w:type="spellStart"/>
+      <w:r>
+        <w:t>daily</w:t>
+      </w:r>
+      <w:proofErr w:type="spellEnd"/>
+      <w:r>
+        <w:t xml:space="preserve"> </w:t>
+      </w:r>
+      <w:proofErr w:type="spellStart"/>
+      <w:r>
+        <w:t>scrum</w:t>
+      </w:r>
+      <w:proofErr w:type="spellEnd"/>
+      <w:r>
+        <w:t xml:space="preserve"> meeting</w:t>
+      </w:r>
+      <w:r>
+        <w:t xml:space="preserve">, det foregår udenfor </w:t>
+      </w:r>
+      <w:r>
+        <w:lastRenderedPageBreak/>
+        <w:t xml:space="preserve">arbejdsrummet, hvor computere kan være en distraktion. Til mødet er det </w:t>
+      </w:r>
+      <w:proofErr w:type="spellStart"/>
+      <w:r>
+        <w:t>scrum</w:t>
+      </w:r>
+      <w:proofErr w:type="spellEnd"/>
+      <w:r>
+        <w:t xml:space="preserve"> master og </w:t>
+      </w:r>
+      <w:proofErr w:type="spellStart"/>
+      <w:r>
+        <w:t>development</w:t>
+      </w:r>
+      <w:proofErr w:type="spellEnd"/>
+      <w:r>
+        <w:t xml:space="preserve"> teamet der deltager, der er sat 10 minutter af til mødet. Der vil hver morgen blive stillet tre spørgsmål til alle deltagere til mødet:</w:t>
+      </w:r>
+    </w:p>
+    <w:p>
+      <w:pPr>
+        <w:pStyle w:val="Listeafsnit"/>
+        <w:numPr>
+          <w:ilvl w:val="0"/>
+          <w:numId w:val="4"/>
+        </w:numPr>
+      </w:pPr>
+      <w:r>
+        <w:t>Hvad lavede du i går?</w:t>
+      </w:r>
+    </w:p>
+    <w:p>
+      <w:pPr>
+        <w:pStyle w:val="Listeafsnit"/>
+        <w:numPr>
+          <w:ilvl w:val="0"/>
+          <w:numId w:val="4"/>
+        </w:numPr>
+      </w:pPr>
+      <w:r>
+        <w:t>Hvad skal du lave i dag?</w:t>
+      </w:r>
+    </w:p>
+    <w:p>
+      <w:pPr>
+        <w:pStyle w:val="Listeafsnit"/>
+        <w:numPr>
+          <w:ilvl w:val="0"/>
+          <w:numId w:val="4"/>
+        </w:numPr>
+      </w:pPr>
+      <w:r>
+        <w:t>Er der nogen hindringer i vejen for arbejdet?</w:t>
+      </w:r>
+    </w:p>
+    <w:p>
+      <w:r>
+        <w:t>På denne måde får alle et indblik i hvor langt man er kommet i det nuværende sprint. Skulle der være nogle hindringer for arbejdet, skal disse løses.</w:t>
+      </w:r>
+      <w:r>
+        <w:br/>
+      </w:r>
+      <w:r>
+        <w:t xml:space="preserve">Vi holder vores </w:t>
+      </w:r>
+      <w:r>
+        <w:t xml:space="preserve">sprint </w:t>
+      </w:r>
+      <w:proofErr w:type="spellStart"/>
+      <w:r>
+        <w:t>planning</w:t>
+      </w:r>
+      <w:proofErr w:type="spellEnd"/>
+      <w:r>
+        <w:t xml:space="preserve"> meeting</w:t>
+      </w:r>
+      <w:r>
+        <w:t xml:space="preserve"> </w:t>
+      </w:r>
+      <w:r>
+        <w:t xml:space="preserve">hver mandag morgen klokken 8.15. Her finder vi de </w:t>
+      </w:r>
+      <w:proofErr w:type="gramStart"/>
+      <w:r>
+        <w:t>User</w:t>
+      </w:r>
+      <w:proofErr w:type="gramEnd"/>
+      <w:r>
+        <w:t xml:space="preserve"> </w:t>
+      </w:r>
+      <w:proofErr w:type="spellStart"/>
+      <w:r>
+        <w:t>stories</w:t>
+      </w:r>
+      <w:proofErr w:type="spellEnd"/>
+      <w:r>
+        <w:t xml:space="preserve"> der skal i vores sprint </w:t>
+      </w:r>
+      <w:proofErr w:type="spellStart"/>
+      <w:r>
+        <w:t>backlog</w:t>
+      </w:r>
+      <w:proofErr w:type="spellEnd"/>
+      <w:r>
+        <w:t xml:space="preserve"> for det kommende sprint. Vi laver ikke et sprint </w:t>
+      </w:r>
+      <w:proofErr w:type="spellStart"/>
+      <w:r>
+        <w:t>goal</w:t>
+      </w:r>
+      <w:proofErr w:type="spellEnd"/>
+      <w:r>
+        <w:t xml:space="preserve">, da vores product </w:t>
+      </w:r>
+      <w:proofErr w:type="spellStart"/>
+      <w:r>
+        <w:t>owner</w:t>
+      </w:r>
+      <w:proofErr w:type="spellEnd"/>
+      <w:r>
+        <w:t xml:space="preserve">, ikke vil deltage på disse møder. Det sidste møde </w:t>
+      </w:r>
+      <w:r>
+        <w:t xml:space="preserve">sprint </w:t>
+      </w:r>
+      <w:proofErr w:type="spellStart"/>
+      <w:r>
+        <w:t>retrospective</w:t>
+      </w:r>
+      <w:proofErr w:type="spellEnd"/>
+      <w:r>
+        <w:t>, dette holder vi hver fredag klokken 13.30, her vil vi igen fokusere på 3 spørgsmål, disse vil blive stille i åbent forum og ikke til hver enkelt deltager.</w:t>
+      </w:r>
+    </w:p>
+    <w:p>
+      <w:pPr>
+        <w:pStyle w:val="Listeafsnit"/>
+        <w:numPr>
+          <w:ilvl w:val="0"/>
+          <w:numId w:val="5"/>
+        </w:numPr>
+      </w:pPr>
+      <w:r>
+        <w:t>Hvad skal vi begynde at gøre?</w:t>
+      </w:r>
+    </w:p>
+    <w:p>
+      <w:pPr>
+        <w:pStyle w:val="Listeafsnit"/>
+        <w:numPr>
+          <w:ilvl w:val="0"/>
+          <w:numId w:val="5"/>
+        </w:numPr>
+      </w:pPr>
+      <w:r>
+        <w:t>Hvad skal vi stoppe med at gøre?</w:t>
+      </w:r>
+    </w:p>
+    <w:p>
+      <w:pPr>
+        <w:pStyle w:val="Listeafsnit"/>
+        <w:numPr>
+          <w:ilvl w:val="0"/>
+          <w:numId w:val="5"/>
+        </w:numPr>
+      </w:pPr>
+      <w:r>
+        <w:t>Hvad skal vi fortsætte med at gøre?</w:t>
+      </w:r>
+    </w:p>
+    <w:p>
+      <w:r>
+        <w:t xml:space="preserve">Efter der er kommet ideer/svar til disse spørgsmål, vil vi i samarbejder finde til enighed om, hvilket af disse ting der skal ændres eller bibeholdes. På næste </w:t>
+      </w:r>
+      <w:proofErr w:type="spellStart"/>
+      <w:r>
+        <w:t>retrospective</w:t>
+      </w:r>
+      <w:proofErr w:type="spellEnd"/>
+      <w:r>
+        <w:t xml:space="preserve"> vil, der blive kigget på om det er lykkes at ændre på de pågældende ting.</w:t>
       </w:r>
       <w:bookmarkStart w:id="0" w:name="_GoBack"/>
       <w:bookmarkEnd w:id="0"/>
     </w:p>
-    <w:p/>
     <w:sectPr>
       <w:pgSz w:w="11906" w:h="16838"/>
       <w:pgMar w:top="1701" w:right="1134" w:bottom="1701" w:left="1134" w:header="708" w:footer="708" w:gutter="0"/>
@@ -233,6 +1049,327 @@
 <file path=word/numbering.xml><?xml version="1.0" encoding="utf-8"?>
 <w:numbering xmlns:wpc="http://schemas.microsoft.com/office/word/2010/wordprocessingCanvas" xmlns:cx="http://schemas.microsoft.com/office/drawing/2014/chartex" xmlns:cx1="http://schemas.microsoft.com/office/drawing/2015/9/8/chartex" xmlns:cx2="http://schemas.microsoft.com/office/drawing/2015/10/21/chartex" xmlns:cx3="http://schemas.microsoft.com/office/drawing/2016/5/9/chartex" xmlns:cx4="http://schemas.microsoft.com/office/drawing/2016/5/10/chartex" xmlns:cx5="http://schemas.microsoft.com/office/drawing/2016/5/11/chartex" xmlns:cx6="http://schemas.microsoft.com/office/drawing/2016/5/12/chartex" xmlns:cx7="http://schemas.microsoft.com/office/drawing/2016/5/13/chartex" xmlns:cx8="http://schemas.microsoft.com/office/drawing/2016/5/14/chartex" xmlns:mc="http://schemas.openxmlformats.org/markup-compatibility/2006" xmlns:aink="http://schemas.microsoft.com/office/drawing/2016/ink" xmlns:am3d="http://schemas.microsoft.com/office/drawing/2017/model3d" xmlns:o="urn:schemas-microsoft-com:office:office" xmlns:r="http://schemas.openxmlformats.org/officeDocument/2006/relationships" xmlns:m="http://schemas.openxmlformats.org/officeDocument/2006/math" xmlns:v="urn:schemas-microsoft-com:vml" xmlns:wp14="http://schemas.microsoft.com/office/word/2010/wordprocessingDrawing" xmlns:wp="http://schemas.openxmlformats.org/drawingml/2006/wordprocessingDrawing" xmlns:w10="urn:schemas-microsoft-com:office:word" xmlns:w="http://schemas.openxmlformats.org/wordprocessingml/2006/main" xmlns:w14="http://schemas.microsoft.com/office/word/2010/wordml" xmlns:w15="http://schemas.microsoft.com/office/word/2012/wordml" xmlns:w16cid="http://schemas.microsoft.com/office/word/2016/wordml/cid" xmlns:w16se="http://schemas.microsoft.com/office/word/2015/wordml/symex" xmlns:wpg="http://schemas.microsoft.com/office/word/2010/wordprocessingGroup" xmlns:wpi="http://schemas.microsoft.com/office/word/2010/wordprocessingInk" xmlns:wne="http://schemas.microsoft.com/office/word/2006/wordml" xmlns:wps="http://schemas.microsoft.com/office/word/2010/wordprocessingShape" mc:Ignorable="w14 w15 w16se w16cid wp14">
   <w:abstractNum w:abstractNumId="0" w15:restartNumberingAfterBreak="0">
+    <w:nsid w:val="00F26E01"/>
+    <w:multiLevelType w:val="multilevel"/>
+    <w:tmpl w:val="04060025"/>
+    <w:lvl w:ilvl="0">
+      <w:start w:val="1"/>
+      <w:numFmt w:val="decimal"/>
+      <w:pStyle w:val="Overskrift1"/>
+      <w:lvlText w:val="%1"/>
+      <w:lvlJc w:val="left"/>
+      <w:pPr>
+        <w:ind w:left="432" w:hanging="432"/>
+      </w:pPr>
+    </w:lvl>
+    <w:lvl w:ilvl="1">
+      <w:start w:val="1"/>
+      <w:numFmt w:val="decimal"/>
+      <w:pStyle w:val="Overskrift2"/>
+      <w:lvlText w:val="%1.%2"/>
+      <w:lvlJc w:val="left"/>
+      <w:pPr>
+        <w:ind w:left="576" w:hanging="576"/>
+      </w:pPr>
+    </w:lvl>
+    <w:lvl w:ilvl="2">
+      <w:start w:val="1"/>
+      <w:numFmt w:val="decimal"/>
+      <w:pStyle w:val="Overskrift3"/>
+      <w:lvlText w:val="%1.%2.%3"/>
+      <w:lvlJc w:val="left"/>
+      <w:pPr>
+        <w:ind w:left="720" w:hanging="720"/>
+      </w:pPr>
+    </w:lvl>
+    <w:lvl w:ilvl="3">
+      <w:start w:val="1"/>
+      <w:numFmt w:val="decimal"/>
+      <w:pStyle w:val="Overskrift4"/>
+      <w:lvlText w:val="%1.%2.%3.%4"/>
+      <w:lvlJc w:val="left"/>
+      <w:pPr>
+        <w:ind w:left="864" w:hanging="864"/>
+      </w:pPr>
+    </w:lvl>
+    <w:lvl w:ilvl="4">
+      <w:start w:val="1"/>
+      <w:numFmt w:val="decimal"/>
+      <w:pStyle w:val="Overskrift5"/>
+      <w:lvlText w:val="%1.%2.%3.%4.%5"/>
+      <w:lvlJc w:val="left"/>
+      <w:pPr>
+        <w:ind w:left="1008" w:hanging="1008"/>
+      </w:pPr>
+    </w:lvl>
+    <w:lvl w:ilvl="5">
+      <w:start w:val="1"/>
+      <w:numFmt w:val="decimal"/>
+      <w:pStyle w:val="Overskrift6"/>
+      <w:lvlText w:val="%1.%2.%3.%4.%5.%6"/>
+      <w:lvlJc w:val="left"/>
+      <w:pPr>
+        <w:ind w:left="1152" w:hanging="1152"/>
+      </w:pPr>
+    </w:lvl>
+    <w:lvl w:ilvl="6">
+      <w:start w:val="1"/>
+      <w:numFmt w:val="decimal"/>
+      <w:pStyle w:val="Overskrift7"/>
+      <w:lvlText w:val="%1.%2.%3.%4.%5.%6.%7"/>
+      <w:lvlJc w:val="left"/>
+      <w:pPr>
+        <w:ind w:left="1296" w:hanging="1296"/>
+      </w:pPr>
+    </w:lvl>
+    <w:lvl w:ilvl="7">
+      <w:start w:val="1"/>
+      <w:numFmt w:val="decimal"/>
+      <w:pStyle w:val="Overskrift8"/>
+      <w:lvlText w:val="%1.%2.%3.%4.%5.%6.%7.%8"/>
+      <w:lvlJc w:val="left"/>
+      <w:pPr>
+        <w:ind w:left="1440" w:hanging="1440"/>
+      </w:pPr>
+    </w:lvl>
+    <w:lvl w:ilvl="8">
+      <w:start w:val="1"/>
+      <w:numFmt w:val="decimal"/>
+      <w:pStyle w:val="Overskrift9"/>
+      <w:lvlText w:val="%1.%2.%3.%4.%5.%6.%7.%8.%9"/>
+      <w:lvlJc w:val="left"/>
+      <w:pPr>
+        <w:ind w:left="1584" w:hanging="1584"/>
+      </w:pPr>
+    </w:lvl>
+  </w:abstractNum>
+  <w:abstractNum w:abstractNumId="1" w15:restartNumberingAfterBreak="0">
+    <w:nsid w:val="125C179B"/>
+    <w:multiLevelType w:val="hybridMultilevel"/>
+    <w:tmpl w:val="835621C2"/>
+    <w:lvl w:ilvl="0" w:tplc="04060001">
+      <w:start w:val="1"/>
+      <w:numFmt w:val="bullet"/>
+      <w:lvlText w:val=""/>
+      <w:lvlJc w:val="left"/>
+      <w:pPr>
+        <w:ind w:left="765" w:hanging="360"/>
+      </w:pPr>
+      <w:rPr>
+        <w:rFonts w:ascii="Symbol" w:hAnsi="Symbol" w:hint="default"/>
+      </w:rPr>
+    </w:lvl>
+    <w:lvl w:ilvl="1" w:tplc="04060003" w:tentative="1">
+      <w:start w:val="1"/>
+      <w:numFmt w:val="bullet"/>
+      <w:lvlText w:val="o"/>
+      <w:lvlJc w:val="left"/>
+      <w:pPr>
+        <w:ind w:left="1485" w:hanging="360"/>
+      </w:pPr>
+      <w:rPr>
+        <w:rFonts w:ascii="Courier New" w:hAnsi="Courier New" w:cs="Courier New" w:hint="default"/>
+      </w:rPr>
+    </w:lvl>
+    <w:lvl w:ilvl="2" w:tplc="04060005" w:tentative="1">
+      <w:start w:val="1"/>
+      <w:numFmt w:val="bullet"/>
+      <w:lvlText w:val=""/>
+      <w:lvlJc w:val="left"/>
+      <w:pPr>
+        <w:ind w:left="2205" w:hanging="360"/>
+      </w:pPr>
+      <w:rPr>
+        <w:rFonts w:ascii="Wingdings" w:hAnsi="Wingdings" w:hint="default"/>
+      </w:rPr>
+    </w:lvl>
+    <w:lvl w:ilvl="3" w:tplc="04060001" w:tentative="1">
+      <w:start w:val="1"/>
+      <w:numFmt w:val="bullet"/>
+      <w:lvlText w:val=""/>
+      <w:lvlJc w:val="left"/>
+      <w:pPr>
+        <w:ind w:left="2925" w:hanging="360"/>
+      </w:pPr>
+      <w:rPr>
+        <w:rFonts w:ascii="Symbol" w:hAnsi="Symbol" w:hint="default"/>
+      </w:rPr>
+    </w:lvl>
+    <w:lvl w:ilvl="4" w:tplc="04060003" w:tentative="1">
+      <w:start w:val="1"/>
+      <w:numFmt w:val="bullet"/>
+      <w:lvlText w:val="o"/>
+      <w:lvlJc w:val="left"/>
+      <w:pPr>
+        <w:ind w:left="3645" w:hanging="360"/>
+      </w:pPr>
+      <w:rPr>
+        <w:rFonts w:ascii="Courier New" w:hAnsi="Courier New" w:cs="Courier New" w:hint="default"/>
+      </w:rPr>
+    </w:lvl>
+    <w:lvl w:ilvl="5" w:tplc="04060005" w:tentative="1">
+      <w:start w:val="1"/>
+      <w:numFmt w:val="bullet"/>
+      <w:lvlText w:val=""/>
+      <w:lvlJc w:val="left"/>
+      <w:pPr>
+        <w:ind w:left="4365" w:hanging="360"/>
+      </w:pPr>
+      <w:rPr>
+        <w:rFonts w:ascii="Wingdings" w:hAnsi="Wingdings" w:hint="default"/>
+      </w:rPr>
+    </w:lvl>
+    <w:lvl w:ilvl="6" w:tplc="04060001" w:tentative="1">
+      <w:start w:val="1"/>
+      <w:numFmt w:val="bullet"/>
+      <w:lvlText w:val=""/>
+      <w:lvlJc w:val="left"/>
+      <w:pPr>
+        <w:ind w:left="5085" w:hanging="360"/>
+      </w:pPr>
+      <w:rPr>
+        <w:rFonts w:ascii="Symbol" w:hAnsi="Symbol" w:hint="default"/>
+      </w:rPr>
+    </w:lvl>
+    <w:lvl w:ilvl="7" w:tplc="04060003" w:tentative="1">
+      <w:start w:val="1"/>
+      <w:numFmt w:val="bullet"/>
+      <w:lvlText w:val="o"/>
+      <w:lvlJc w:val="left"/>
+      <w:pPr>
+        <w:ind w:left="5805" w:hanging="360"/>
+      </w:pPr>
+      <w:rPr>
+        <w:rFonts w:ascii="Courier New" w:hAnsi="Courier New" w:cs="Courier New" w:hint="default"/>
+      </w:rPr>
+    </w:lvl>
+    <w:lvl w:ilvl="8" w:tplc="04060005" w:tentative="1">
+      <w:start w:val="1"/>
+      <w:numFmt w:val="bullet"/>
+      <w:lvlText w:val=""/>
+      <w:lvlJc w:val="left"/>
+      <w:pPr>
+        <w:ind w:left="6525" w:hanging="360"/>
+      </w:pPr>
+      <w:rPr>
+        <w:rFonts w:ascii="Wingdings" w:hAnsi="Wingdings" w:hint="default"/>
+      </w:rPr>
+    </w:lvl>
+  </w:abstractNum>
+  <w:abstractNum w:abstractNumId="2" w15:restartNumberingAfterBreak="0">
+    <w:nsid w:val="239671D8"/>
+    <w:multiLevelType w:val="hybridMultilevel"/>
+    <w:tmpl w:val="8F1A542E"/>
+    <w:lvl w:ilvl="0" w:tplc="04060001">
+      <w:start w:val="1"/>
+      <w:numFmt w:val="bullet"/>
+      <w:lvlText w:val=""/>
+      <w:lvlJc w:val="left"/>
+      <w:pPr>
+        <w:ind w:left="720" w:hanging="360"/>
+      </w:pPr>
+      <w:rPr>
+        <w:rFonts w:ascii="Symbol" w:hAnsi="Symbol" w:hint="default"/>
+      </w:rPr>
+    </w:lvl>
+    <w:lvl w:ilvl="1" w:tplc="04060003" w:tentative="1">
+      <w:start w:val="1"/>
+      <w:numFmt w:val="bullet"/>
+      <w:lvlText w:val="o"/>
+      <w:lvlJc w:val="left"/>
+      <w:pPr>
+        <w:ind w:left="1440" w:hanging="360"/>
+      </w:pPr>
+      <w:rPr>
+        <w:rFonts w:ascii="Courier New" w:hAnsi="Courier New" w:cs="Courier New" w:hint="default"/>
+      </w:rPr>
+    </w:lvl>
+    <w:lvl w:ilvl="2" w:tplc="04060005" w:tentative="1">
+      <w:start w:val="1"/>
+      <w:numFmt w:val="bullet"/>
+      <w:lvlText w:val=""/>
+      <w:lvlJc w:val="left"/>
+      <w:pPr>
+        <w:ind w:left="2160" w:hanging="360"/>
+      </w:pPr>
+      <w:rPr>
+        <w:rFonts w:ascii="Wingdings" w:hAnsi="Wingdings" w:hint="default"/>
+      </w:rPr>
+    </w:lvl>
+    <w:lvl w:ilvl="3" w:tplc="04060001" w:tentative="1">
+      <w:start w:val="1"/>
+      <w:numFmt w:val="bullet"/>
+      <w:lvlText w:val=""/>
+      <w:lvlJc w:val="left"/>
+      <w:pPr>
+        <w:ind w:left="2880" w:hanging="360"/>
+      </w:pPr>
+      <w:rPr>
+        <w:rFonts w:ascii="Symbol" w:hAnsi="Symbol" w:hint="default"/>
+      </w:rPr>
+    </w:lvl>
+    <w:lvl w:ilvl="4" w:tplc="04060003" w:tentative="1">
+      <w:start w:val="1"/>
+      <w:numFmt w:val="bullet"/>
+      <w:lvlText w:val="o"/>
+      <w:lvlJc w:val="left"/>
+      <w:pPr>
+        <w:ind w:left="3600" w:hanging="360"/>
+      </w:pPr>
+      <w:rPr>
+        <w:rFonts w:ascii="Courier New" w:hAnsi="Courier New" w:cs="Courier New" w:hint="default"/>
+      </w:rPr>
+    </w:lvl>
+    <w:lvl w:ilvl="5" w:tplc="04060005" w:tentative="1">
+      <w:start w:val="1"/>
+      <w:numFmt w:val="bullet"/>
+      <w:lvlText w:val=""/>
+      <w:lvlJc w:val="left"/>
+      <w:pPr>
+        <w:ind w:left="4320" w:hanging="360"/>
+      </w:pPr>
+      <w:rPr>
+        <w:rFonts w:ascii="Wingdings" w:hAnsi="Wingdings" w:hint="default"/>
+      </w:rPr>
+    </w:lvl>
+    <w:lvl w:ilvl="6" w:tplc="04060001" w:tentative="1">
+      <w:start w:val="1"/>
+      <w:numFmt w:val="bullet"/>
+      <w:lvlText w:val=""/>
+      <w:lvlJc w:val="left"/>
+      <w:pPr>
+        <w:ind w:left="5040" w:hanging="360"/>
+      </w:pPr>
+      <w:rPr>
+        <w:rFonts w:ascii="Symbol" w:hAnsi="Symbol" w:hint="default"/>
+      </w:rPr>
+    </w:lvl>
+    <w:lvl w:ilvl="7" w:tplc="04060003" w:tentative="1">
+      <w:start w:val="1"/>
+      <w:numFmt w:val="bullet"/>
+      <w:lvlText w:val="o"/>
+      <w:lvlJc w:val="left"/>
+      <w:pPr>
+        <w:ind w:left="5760" w:hanging="360"/>
+      </w:pPr>
+      <w:rPr>
+        <w:rFonts w:ascii="Courier New" w:hAnsi="Courier New" w:cs="Courier New" w:hint="default"/>
+      </w:rPr>
+    </w:lvl>
+    <w:lvl w:ilvl="8" w:tplc="04060005" w:tentative="1">
+      <w:start w:val="1"/>
+      <w:numFmt w:val="bullet"/>
+      <w:lvlText w:val=""/>
+      <w:lvlJc w:val="left"/>
+      <w:pPr>
+        <w:ind w:left="6480" w:hanging="360"/>
+      </w:pPr>
+      <w:rPr>
+        <w:rFonts w:ascii="Wingdings" w:hAnsi="Wingdings" w:hint="default"/>
+      </w:rPr>
+    </w:lvl>
+  </w:abstractNum>
+  <w:abstractNum w:abstractNumId="3" w15:restartNumberingAfterBreak="0">
     <w:nsid w:val="30877831"/>
     <w:multiLevelType w:val="multilevel"/>
     <w:tmpl w:val="88F806F4"/>
@@ -318,14 +1455,13 @@
       </w:pPr>
     </w:lvl>
   </w:abstractNum>
-  <w:abstractNum w:abstractNumId="1" w15:restartNumberingAfterBreak="0">
+  <w:abstractNum w:abstractNumId="4" w15:restartNumberingAfterBreak="0">
     <w:nsid w:val="3DCE5A4A"/>
     <w:multiLevelType w:val="multilevel"/>
-    <w:tmpl w:val="04060025"/>
+    <w:tmpl w:val="6A6E80A0"/>
     <w:lvl w:ilvl="0">
       <w:start w:val="1"/>
       <w:numFmt w:val="decimal"/>
-      <w:pStyle w:val="Overskrift1"/>
       <w:lvlText w:val="%1"/>
       <w:lvlJc w:val="left"/>
       <w:pPr>
@@ -335,7 +1471,6 @@
     <w:lvl w:ilvl="1">
       <w:start w:val="1"/>
       <w:numFmt w:val="decimal"/>
-      <w:pStyle w:val="Overskrift2"/>
       <w:lvlText w:val="%1.%2"/>
       <w:lvlJc w:val="left"/>
       <w:pPr>
@@ -345,7 +1480,6 @@
     <w:lvl w:ilvl="2">
       <w:start w:val="1"/>
       <w:numFmt w:val="decimal"/>
-      <w:pStyle w:val="Overskrift3"/>
       <w:lvlText w:val="%1.%2.%3"/>
       <w:lvlJc w:val="left"/>
       <w:pPr>
@@ -355,7 +1489,6 @@
     <w:lvl w:ilvl="3">
       <w:start w:val="1"/>
       <w:numFmt w:val="decimal"/>
-      <w:pStyle w:val="Overskrift4"/>
       <w:lvlText w:val="%1.%2.%3.%4"/>
       <w:lvlJc w:val="left"/>
       <w:pPr>
@@ -365,7 +1498,6 @@
     <w:lvl w:ilvl="4">
       <w:start w:val="1"/>
       <w:numFmt w:val="decimal"/>
-      <w:pStyle w:val="Overskrift5"/>
       <w:lvlText w:val="%1.%2.%3.%4.%5"/>
       <w:lvlJc w:val="left"/>
       <w:pPr>
@@ -375,7 +1507,6 @@
     <w:lvl w:ilvl="5">
       <w:start w:val="1"/>
       <w:numFmt w:val="decimal"/>
-      <w:pStyle w:val="Overskrift6"/>
       <w:lvlText w:val="%1.%2.%3.%4.%5.%6"/>
       <w:lvlJc w:val="left"/>
       <w:pPr>
@@ -385,7 +1516,6 @@
     <w:lvl w:ilvl="6">
       <w:start w:val="1"/>
       <w:numFmt w:val="decimal"/>
-      <w:pStyle w:val="Overskrift7"/>
       <w:lvlText w:val="%1.%2.%3.%4.%5.%6.%7"/>
       <w:lvlJc w:val="left"/>
       <w:pPr>
@@ -395,7 +1525,6 @@
     <w:lvl w:ilvl="7">
       <w:start w:val="1"/>
       <w:numFmt w:val="decimal"/>
-      <w:pStyle w:val="Overskrift8"/>
       <w:lvlText w:val="%1.%2.%3.%4.%5.%6.%7.%8"/>
       <w:lvlJc w:val="left"/>
       <w:pPr>
@@ -405,7 +1534,6 @@
     <w:lvl w:ilvl="8">
       <w:start w:val="1"/>
       <w:numFmt w:val="decimal"/>
-      <w:pStyle w:val="Overskrift9"/>
       <w:lvlText w:val="%1.%2.%3.%4.%5.%6.%7.%8.%9"/>
       <w:lvlJc w:val="left"/>
       <w:pPr>
@@ -414,10 +1542,19 @@
     </w:lvl>
   </w:abstractNum>
   <w:num w:numId="1">
+    <w:abstractNumId w:val="3"/>
+  </w:num>
+  <w:num w:numId="2">
+    <w:abstractNumId w:val="4"/>
+  </w:num>
+  <w:num w:numId="3">
     <w:abstractNumId w:val="0"/>
   </w:num>
-  <w:num w:numId="2">
+  <w:num w:numId="4">
     <w:abstractNumId w:val="1"/>
+  </w:num>
+  <w:num w:numId="5">
+    <w:abstractNumId w:val="2"/>
   </w:num>
 </w:numbering>
 </file>
@@ -832,7 +1969,7 @@
       <w:keepNext/>
       <w:keepLines/>
       <w:numPr>
-        <w:numId w:val="2"/>
+        <w:numId w:val="3"/>
       </w:numPr>
       <w:spacing w:before="240" w:after="0"/>
       <w:outlineLvl w:val="0"/>
@@ -858,7 +1995,7 @@
       <w:keepLines/>
       <w:numPr>
         <w:ilvl w:val="1"/>
-        <w:numId w:val="2"/>
+        <w:numId w:val="3"/>
       </w:numPr>
       <w:spacing w:before="40" w:after="0"/>
       <w:outlineLvl w:val="1"/>
@@ -876,7 +2013,6 @@
     <w:next w:val="Normal"/>
     <w:link w:val="Overskrift3Tegn"/>
     <w:uiPriority w:val="9"/>
-    <w:semiHidden/>
     <w:unhideWhenUsed/>
     <w:qFormat/>
     <w:rsid w:val="00F52107"/>
@@ -885,7 +2021,7 @@
       <w:keepLines/>
       <w:numPr>
         <w:ilvl w:val="2"/>
-        <w:numId w:val="2"/>
+        <w:numId w:val="3"/>
       </w:numPr>
       <w:spacing w:before="40" w:after="0"/>
       <w:outlineLvl w:val="2"/>
@@ -903,7 +2039,6 @@
     <w:next w:val="Normal"/>
     <w:link w:val="Overskrift4Tegn"/>
     <w:uiPriority w:val="9"/>
-    <w:semiHidden/>
     <w:unhideWhenUsed/>
     <w:qFormat/>
     <w:rsid w:val="00F52107"/>
@@ -912,7 +2047,7 @@
       <w:keepLines/>
       <w:numPr>
         <w:ilvl w:val="3"/>
-        <w:numId w:val="2"/>
+        <w:numId w:val="3"/>
       </w:numPr>
       <w:spacing w:before="40" w:after="0"/>
       <w:outlineLvl w:val="3"/>
@@ -939,7 +2074,7 @@
       <w:keepLines/>
       <w:numPr>
         <w:ilvl w:val="4"/>
-        <w:numId w:val="2"/>
+        <w:numId w:val="3"/>
       </w:numPr>
       <w:spacing w:before="40" w:after="0"/>
       <w:outlineLvl w:val="4"/>
@@ -964,7 +2099,7 @@
       <w:keepLines/>
       <w:numPr>
         <w:ilvl w:val="5"/>
-        <w:numId w:val="2"/>
+        <w:numId w:val="3"/>
       </w:numPr>
       <w:spacing w:before="40" w:after="0"/>
       <w:outlineLvl w:val="5"/>
@@ -989,7 +2124,7 @@
       <w:keepLines/>
       <w:numPr>
         <w:ilvl w:val="6"/>
-        <w:numId w:val="2"/>
+        <w:numId w:val="3"/>
       </w:numPr>
       <w:spacing w:before="40" w:after="0"/>
       <w:outlineLvl w:val="6"/>
@@ -1016,7 +2151,7 @@
       <w:keepLines/>
       <w:numPr>
         <w:ilvl w:val="7"/>
-        <w:numId w:val="2"/>
+        <w:numId w:val="3"/>
       </w:numPr>
       <w:spacing w:before="40" w:after="0"/>
       <w:outlineLvl w:val="7"/>
@@ -1043,7 +2178,7 @@
       <w:keepLines/>
       <w:numPr>
         <w:ilvl w:val="8"/>
-        <w:numId w:val="2"/>
+        <w:numId w:val="3"/>
       </w:numPr>
       <w:spacing w:before="40" w:after="0"/>
       <w:outlineLvl w:val="8"/>
@@ -1115,7 +2250,6 @@
     <w:basedOn w:val="Standardskrifttypeiafsnit"/>
     <w:link w:val="Overskrift3"/>
     <w:uiPriority w:val="9"/>
-    <w:semiHidden/>
     <w:rsid w:val="00F52107"/>
     <w:rPr>
       <w:rFonts w:asciiTheme="majorHAnsi" w:eastAsiaTheme="majorEastAsia" w:hAnsiTheme="majorHAnsi" w:cstheme="majorBidi"/>
@@ -1129,7 +2263,6 @@
     <w:basedOn w:val="Standardskrifttypeiafsnit"/>
     <w:link w:val="Overskrift4"/>
     <w:uiPriority w:val="9"/>
-    <w:semiHidden/>
     <w:rsid w:val="00F52107"/>
     <w:rPr>
       <w:rFonts w:asciiTheme="majorHAnsi" w:eastAsiaTheme="majorEastAsia" w:hAnsiTheme="majorHAnsi" w:cstheme="majorBidi"/>
@@ -1228,6 +2361,17 @@
       <w:color w:val="808080"/>
       <w:shd w:val="clear" w:color="auto" w:fill="E6E6E6"/>
     </w:rPr>
+  </w:style>
+  <w:style w:type="paragraph" w:styleId="Listeafsnit">
+    <w:name w:val="List Paragraph"/>
+    <w:basedOn w:val="Normal"/>
+    <w:uiPriority w:val="34"/>
+    <w:qFormat/>
+    <w:rsid w:val="002276AF"/>
+    <w:pPr>
+      <w:ind w:left="720"/>
+      <w:contextualSpacing/>
+    </w:pPr>
   </w:style>
 </w:styles>
 </file>

</xml_diff>

<commit_message>
tilføjet ekstra til metode
</commit_message>
<xml_diff>
--- a/Dokumenter/Metode.docx
+++ b/Dokumenter/Metode.docx
@@ -39,7 +39,10 @@
         <w:t>e</w:t>
       </w:r>
       <w:r>
-        <w:t xml:space="preserve"> være et naturligt valgt at bruge dette. Vi har udover SCRUM også kigget på et andet framework som </w:t>
+        <w:t xml:space="preserve"> være et naturligt valg at bruge dette. Vi har udover SCRUM også kigget på et andet framework</w:t>
+      </w:r>
+      <w:r>
+        <w:t xml:space="preserve">, </w:t>
       </w:r>
       <w:proofErr w:type="spellStart"/>
       <w:r>
@@ -72,7 +75,19 @@
         <w:t xml:space="preserve"> alle</w:t>
       </w:r>
       <w:r>
-        <w:t xml:space="preserve"> skal deltage aktivt, og der skal navn på hvad hver person har bidraget med. Ved XP ville der komme to navne på alt hvad vi har lavet, og det vil derfor ikke give et indblik i hvad hver person har bidraget med til gruppen. Vi har derfor valgt at benytte SCRUM, da det giver</w:t>
+        <w:t xml:space="preserve"> skal deltage aktivt, og der skal navn på hvad hver person har bidraget med. Ved XP ville der komme to navne på alt hvad vi har lavet, og det vil derfor ikke give et indblik i</w:t>
+      </w:r>
+      <w:r>
+        <w:t>,</w:t>
+      </w:r>
+      <w:r>
+        <w:t xml:space="preserve"> hvad hver person har bidraget med til gruppen</w:t>
+      </w:r>
+      <w:r>
+        <w:t xml:space="preserve"> individuelt</w:t>
+      </w:r>
+      <w:r>
+        <w:t>. Vi har derfor valgt at benytte SCRUM, da det giver</w:t>
       </w:r>
       <w:r>
         <w:t xml:space="preserve"> os</w:t>
@@ -112,7 +127,13 @@
         <w:spacing w:line="360" w:lineRule="auto"/>
       </w:pPr>
       <w:r>
-        <w:t xml:space="preserve">Vi vil som tidligere nævnt benytte SCRUM og Unified Process sammen, for at hjælpe med overblikket at hele projektet. Vi </w:t>
+        <w:t xml:space="preserve">Vi vil som tidligere nævnt benytte SCRUM og Unified Process sammen, for at hjælpe med </w:t>
+      </w:r>
+      <w:r>
+        <w:t>at danne overblik over</w:t>
+      </w:r>
+      <w:r>
+        <w:t xml:space="preserve"> hele projektet. Vi </w:t>
       </w:r>
       <w:r>
         <w:t xml:space="preserve">vil benytte de fire faser </w:t>
@@ -131,7 +152,25 @@
       </w:r>
       <w:proofErr w:type="spellEnd"/>
       <w:r>
-        <w:t xml:space="preserve">, Construction og transition. Grunden til vi vil benytte både SCRUM og UP er, at SCRUM ikke har nogen definition for de discipliner der er i UP. Vi har i vores projekt brug for at få en bredere forståelse af domænet, samt hvilke krav der er til løsningen af opgaven, det kan business </w:t>
+        <w:t>, Construction og transition. Grunden til vi vil benytte både SCRUM og UP er</w:t>
+      </w:r>
+      <w:r>
+        <w:t>, at</w:t>
+      </w:r>
+      <w:r>
+        <w:t xml:space="preserve"> </w:t>
+      </w:r>
+      <w:r>
+        <w:t>v</w:t>
+      </w:r>
+      <w:r>
+        <w:t>i i vores projekt</w:t>
+      </w:r>
+      <w:r>
+        <w:t>, har</w:t>
+      </w:r>
+      <w:r>
+        <w:t xml:space="preserve"> brug for at få en bredere forståelse af domænet, samt hvilke krav der er til løsningen af opgaven, det kan business </w:t>
       </w:r>
       <w:proofErr w:type="spellStart"/>
       <w:r>
@@ -147,7 +186,68 @@
       </w:r>
       <w:proofErr w:type="spellEnd"/>
       <w:r>
-        <w:t xml:space="preserve"> hjælpe os med. Vi vil ikke benyttet os at iterationer, da det giver mere mening for os, at bruge sprints. På denne måde for vi et tidsinterval samt nogle krav der skal overholdes, i form af fx definition of done, før en given tasks kan defineres som </w:t>
+        <w:t xml:space="preserve"> </w:t>
+      </w:r>
+      <w:r>
+        <w:t xml:space="preserve">faserne </w:t>
+      </w:r>
+      <w:r>
+        <w:t>hjælpe os med.</w:t>
+      </w:r>
+      <w:r>
+        <w:t xml:space="preserve"> </w:t>
+      </w:r>
+      <w:r>
+        <w:t>I SCRUM er det dog også meningen, at man planlægger i starten af projektet, vi vil blot benytte disse redskaber fra UP til og hjælpe os med at danne et samlet overblik, da SCRUM ikke har en decideret metode til dette.</w:t>
+      </w:r>
+      <w:r>
+        <w:br/>
+        <w:t xml:space="preserve"> </w:t>
+      </w:r>
+      <w:r>
+        <w:t>Vi vil benytte os a</w:t>
+      </w:r>
+      <w:r>
+        <w:t>f udtrykket</w:t>
+      </w:r>
+      <w:r>
+        <w:t xml:space="preserve"> sprints</w:t>
+      </w:r>
+      <w:r>
+        <w:t xml:space="preserve"> og ikke iterationer. Disse sprints</w:t>
+      </w:r>
+      <w:r>
+        <w:t xml:space="preserve"> kan hjælpe os med at danne et</w:t>
+      </w:r>
+      <w:r>
+        <w:t xml:space="preserve"> </w:t>
+      </w:r>
+      <w:r>
+        <w:t>tidsoverblik</w:t>
+      </w:r>
+      <w:r>
+        <w:t>,</w:t>
+      </w:r>
+      <w:r>
+        <w:t xml:space="preserve"> samt </w:t>
+      </w:r>
+      <w:r>
+        <w:t xml:space="preserve">give os </w:t>
+      </w:r>
+      <w:r>
+        <w:t>nogle krav der skal overholdes, i form af fx</w:t>
+      </w:r>
+      <w:r>
+        <w:t xml:space="preserve"> en</w:t>
+      </w:r>
+      <w:r>
+        <w:t xml:space="preserve"> definition of done, </w:t>
+      </w:r>
+      <w:r>
+        <w:t xml:space="preserve">der skal overholdes </w:t>
+      </w:r>
+      <w:r>
+        <w:t xml:space="preserve">før en given tasks kan defineres som </w:t>
       </w:r>
       <w:r>
         <w:t>færdig lavet</w:t>
@@ -205,7 +305,19 @@
       </w:r>
       <w:proofErr w:type="spellEnd"/>
       <w:r>
-        <w:t xml:space="preserve"> der har fokus på disse opgaver, og andre relevante opgaver der måtte være, som fx at få skrevet problemformulering og mål.</w:t>
+        <w:t xml:space="preserve"> der har fokus på disse opgaver, og andre relevante opgaver der måtte være, som fx at få skrevet</w:t>
+      </w:r>
+      <w:r>
+        <w:t xml:space="preserve"> en</w:t>
+      </w:r>
+      <w:r>
+        <w:t xml:space="preserve"> problemformulering og </w:t>
+      </w:r>
+      <w:r>
+        <w:t xml:space="preserve">få opsat nogle </w:t>
+      </w:r>
+      <w:r>
+        <w:t>mål.</w:t>
       </w:r>
     </w:p>
     <w:p>
@@ -215,6 +327,7 @@
       </w:pPr>
       <w:proofErr w:type="spellStart"/>
       <w:r>
+        <w:lastRenderedPageBreak/>
         <w:t>Eleboration</w:t>
       </w:r>
       <w:proofErr w:type="spellEnd"/>
@@ -252,11 +365,13 @@
       </w:r>
       <w:proofErr w:type="spellEnd"/>
       <w:r>
-        <w:t xml:space="preserve"> er lavet på den måde, at analyse og design er forarbejdet på en user story, der skal laves inden implementation kan finde sted. Så i et sprint vil der både være analyse og design samt implementation før </w:t>
-      </w:r>
-      <w:r>
-        <w:lastRenderedPageBreak/>
-        <w:t xml:space="preserve">en user story, kan blive betragtet som udført. Derudover skal </w:t>
+        <w:t xml:space="preserve"> </w:t>
+      </w:r>
+      <w:r>
+        <w:t>bliver</w:t>
+      </w:r>
+      <w:r>
+        <w:t xml:space="preserve"> lavet på den måde, at analyse og design er forarbejdet på en user story, der skal laves inden implementation kan finde sted. Så i et sprint vil der både være analyse og design samt implementation før en user story, kan blive betragtet som udført. Derudover skal </w:t>
       </w:r>
       <w:r>
         <w:t>vores definition of done overholdes,</w:t>
@@ -282,27 +397,53 @@
         <w:t xml:space="preserve"> software vil foregå løbende</w:t>
       </w:r>
       <w:r>
-        <w:t>.</w:t>
-      </w:r>
+        <w:t xml:space="preserve">, som en user story bliver færdig, dette gør vi ikke, fordi vi har krav fra en kunde </w:t>
+      </w:r>
+      <w:r>
+        <w:t>omkring</w:t>
+      </w:r>
+      <w:r>
+        <w:t xml:space="preserve"> agil udvikling, men </w:t>
+      </w:r>
+      <w:r>
+        <w:t>for at hjælpe os med at få et overblik over hvor langt vi er kommet i projektet.</w:t>
+      </w:r>
+    </w:p>
+    <w:p>
+      <w:pPr>
+        <w:pStyle w:val="Overskrift2"/>
+        <w:spacing w:line="360" w:lineRule="auto"/>
+      </w:pPr>
+      <w:r>
+        <w:t>SCRUM</w:t>
+      </w:r>
+    </w:p>
+    <w:p>
+      <w:pPr>
+        <w:spacing w:line="360" w:lineRule="auto"/>
+      </w:pPr>
+      <w:r>
+        <w:t xml:space="preserve">En af de ting der er lagt op til i opgaven </w:t>
+      </w:r>
+      <w:r>
+        <w:t xml:space="preserve">og af product </w:t>
+      </w:r>
+      <w:proofErr w:type="spellStart"/>
+      <w:r>
+        <w:t>owner</w:t>
+      </w:r>
+      <w:proofErr w:type="spellEnd"/>
       <w:r>
         <w:t xml:space="preserve"> </w:t>
       </w:r>
-    </w:p>
-    <w:p>
-      <w:pPr>
-        <w:pStyle w:val="Overskrift2"/>
-        <w:spacing w:line="360" w:lineRule="auto"/>
-      </w:pPr>
-      <w:r>
-        <w:t>SCRUM</w:t>
-      </w:r>
-    </w:p>
-    <w:p>
-      <w:pPr>
-        <w:spacing w:line="360" w:lineRule="auto"/>
-      </w:pPr>
-      <w:r>
-        <w:t>En af de ting der er lagt op til i opgaven er, at der er mulighed for at der kan komme ekstra krav til features løbende. Hvis det skulle være tilfældet</w:t>
+      <w:r>
+        <w:t>er, at der er mulighed for at der kan komme ekstra krav til features løbende</w:t>
+      </w:r>
+      <w:r>
+        <w:t xml:space="preserve"> i projektet</w:t>
+      </w:r>
+      <w:r>
+        <w:t>. Hvis det skulle være tilfældet</w:t>
       </w:r>
       <w:r>
         <w:t>,</w:t>
@@ -320,7 +461,7 @@
         <w:t>s</w:t>
       </w:r>
       <w:r>
-        <w:t xml:space="preserve"> ind som en user </w:t>
+        <w:t xml:space="preserve"> ind som user </w:t>
       </w:r>
       <w:proofErr w:type="spellStart"/>
       <w:r>
@@ -374,7 +515,10 @@
         <w:t xml:space="preserve">tidligere nævnt delt op i sprints, vores projekt er på 3 uger, og vi har derfor delt det op i tre sprints af en uge af gangen. </w:t>
       </w:r>
       <w:r>
-        <w:t xml:space="preserve">Vores sprints er tidfast og har en klar definition på hvad der skal være færdig ved udgangen af sprintet. </w:t>
+        <w:t>Vores sprints er tidfast og har en klar definition på hvad der skal være færdig ved udgangen af sprintet.</w:t>
+      </w:r>
+      <w:r>
+        <w:t xml:space="preserve"> I starten af vores sprints vil vi vælge de opgaver, som har højest prioritet for at få lavet projektet, i en rækkefølge der kan være med til at skabe en rød tråd igennem hele projektet. </w:t>
       </w:r>
     </w:p>
     <w:p>
@@ -510,15 +654,34 @@
       </w:r>
       <w:proofErr w:type="spellEnd"/>
       <w:r>
-        <w:t xml:space="preserve"> samt task, så vi ved hvad der skal laves i sprintet, og hvem der laver hvad. Det sikrer også at vi hele tiden holder alle i gruppen i gang, da de kan påbegynde en ny opgave, ved blot at se hvilke tasks der er tilbage på boardet.</w:t>
-      </w:r>
-    </w:p>
-    <w:p>
-      <w:pPr>
-        <w:spacing w:line="360" w:lineRule="auto"/>
-      </w:pPr>
-      <w:r>
-        <w:t xml:space="preserve">Vi har derefter brugt </w:t>
+        <w:t xml:space="preserve"> samt task, så vi ved hvad der skal laves i</w:t>
+      </w:r>
+      <w:r>
+        <w:t xml:space="preserve"> et gældende</w:t>
+      </w:r>
+      <w:r>
+        <w:t xml:space="preserve"> sprint, og hvem der laver hvad. Det sikrer også at vi hele tiden holder alle i gruppen i gang, da de kan påbegynde en ny opgave, ved blot at se hvilke tasks der er tilbage på boardet.</w:t>
+      </w:r>
+    </w:p>
+    <w:p>
+      <w:pPr>
+        <w:spacing w:line="360" w:lineRule="auto"/>
+      </w:pPr>
+      <w:r>
+        <w:lastRenderedPageBreak/>
+        <w:t xml:space="preserve">Vi </w:t>
+      </w:r>
+      <w:r>
+        <w:t>vil desuden</w:t>
+      </w:r>
+      <w:r>
+        <w:t xml:space="preserve"> brug</w:t>
+      </w:r>
+      <w:r>
+        <w:t>e</w:t>
+      </w:r>
+      <w:r>
+        <w:t xml:space="preserve"> </w:t>
       </w:r>
       <w:proofErr w:type="spellStart"/>
       <w:r>
@@ -534,7 +697,13 @@
       </w:r>
       <w:proofErr w:type="spellEnd"/>
       <w:r>
-        <w:t>, det har vi gjort for at få et så præcist estimat som muligt, og så alle kan klare en opgave inden for den planlagte estimering.</w:t>
+        <w:t xml:space="preserve">, det </w:t>
+      </w:r>
+      <w:r>
+        <w:t>gør</w:t>
+      </w:r>
+      <w:r>
+        <w:t xml:space="preserve"> vi for at få et så præcist estimat som muligt, og så alle kan klare en opgave inden for den planlagte estimering.</w:t>
       </w:r>
       <w:r>
         <w:t xml:space="preserve"> Vores </w:t>
@@ -610,11 +779,21 @@
       </w:r>
       <w:proofErr w:type="spellEnd"/>
       <w:r>
-        <w:t xml:space="preserve"> ønske. I vores tilfælde skal vi aflevere et færdigt projekt, og ikke med løbende afleveringer efter hvert sprint, til en kunde. Vi har derfor valgt at prioritere dem efter hvordan rapporten skal opbygges, </w:t>
-      </w:r>
-      <w:r>
-        <w:lastRenderedPageBreak/>
-        <w:t xml:space="preserve">samt hvordan applikationen skal bygges op. </w:t>
+        <w:t xml:space="preserve"> ønske. I vores tilfælde skal vi aflevere et færdigt projekt, og ikke med løbende afleveringer efter hvert sprint, til en kunde. Vi har derfor valgt at prioritere dem efter hvordan rapporten skal opbygges, samt hvordan applikationen skal bygges op.</w:t>
+      </w:r>
+      <w:r>
+        <w:t xml:space="preserve"> Derudover vil vi tage fat i nogle af de store problemstillinger først, fx hvordan vi kan benytte Xenas </w:t>
+      </w:r>
+      <w:proofErr w:type="spellStart"/>
+      <w:r>
+        <w:t>api</w:t>
+      </w:r>
+      <w:proofErr w:type="spellEnd"/>
+      <w:r>
+        <w:t>.</w:t>
+      </w:r>
+      <w:r>
+        <w:t xml:space="preserve"> </w:t>
       </w:r>
       <w:r>
         <w:t xml:space="preserve">Det er ikke alle vores </w:t>
@@ -625,7 +804,16 @@
       </w:r>
       <w:proofErr w:type="spellEnd"/>
       <w:r>
-        <w:t>, der tager udgangspunkt i brugeren, da vi har en rapport der skal laves. V</w:t>
+        <w:t>, der tager udgangspunkt i brugeren, da vi har en rapport der skal laves</w:t>
+      </w:r>
+      <w:r>
+        <w:t xml:space="preserve"> og</w:t>
+      </w:r>
+      <w:r>
+        <w:t xml:space="preserve"> </w:t>
+      </w:r>
+      <w:r>
+        <w:t>v</w:t>
       </w:r>
       <w:r>
         <w:t>i</w:t>
@@ -639,7 +827,30 @@
       </w:r>
       <w:proofErr w:type="spellEnd"/>
       <w:r>
-        <w:t xml:space="preserve">, derfor har vi to User </w:t>
+        <w:t>.</w:t>
+      </w:r>
+      <w:r>
+        <w:t xml:space="preserve"> </w:t>
+      </w:r>
+      <w:r>
+        <w:t xml:space="preserve">Vi vil </w:t>
+      </w:r>
+      <w:r>
+        <w:t>derfor</w:t>
+      </w:r>
+      <w:r>
+        <w:t xml:space="preserve"> have nogle</w:t>
+      </w:r>
+      <w:r>
+        <w:t xml:space="preserve"> </w:t>
+      </w:r>
+      <w:proofErr w:type="gramStart"/>
+      <w:r>
+        <w:t>User</w:t>
+      </w:r>
+      <w:proofErr w:type="gramEnd"/>
+      <w:r>
+        <w:t xml:space="preserve"> </w:t>
       </w:r>
       <w:proofErr w:type="spellStart"/>
       <w:r>
@@ -681,11 +892,31 @@
       </w:r>
       <w:proofErr w:type="spellEnd"/>
       <w:r>
-        <w:t xml:space="preserve"> poker. De tasks vi har i denne kolonne skal være færdige efter sprintet er ovre.</w:t>
+        <w:t xml:space="preserve"> poker. De tasks vi har i denne kolonne skal være færdige efter sprintet er ovre</w:t>
+      </w:r>
+      <w:r>
+        <w:t xml:space="preserve">, hvis de ikke er blevet lavet, vil dette blive taget op i vores </w:t>
+      </w:r>
+      <w:r>
+        <w:t xml:space="preserve">sprint </w:t>
+      </w:r>
+      <w:proofErr w:type="spellStart"/>
+      <w:r>
+        <w:t>retrospective</w:t>
+      </w:r>
+      <w:proofErr w:type="spellEnd"/>
+      <w:r>
+        <w:t xml:space="preserve"> møde</w:t>
+      </w:r>
+      <w:r>
+        <w:t>.</w:t>
       </w:r>
       <w:r>
         <w:br/>
-        <w:t>Work in Progress, er de tasks som er under udvikling af en fra teamet.</w:t>
+        <w:t>Work in Progress, er de tasks som er under udvikling af en fra teamet</w:t>
+      </w:r>
+      <w:r>
+        <w:t>, vi sætter navne på tasks, når de bliver flyttet WIP, for at holde styr på hvem der er i gang med hvad.</w:t>
       </w:r>
       <w:r>
         <w:br/>
@@ -714,10 +945,10 @@
         <w:t xml:space="preserve"> af alle tasks, før de kan flyttet over i Done. Det samme gør sig gældende på dokumentation, hvor der i kolonnen ”dokumentation korrektur”, hvor der skal læses korrektur, på den skrevne dokumentation</w:t>
       </w:r>
       <w:r>
-        <w:t>. På den måde får vi spottet eventuelle fejl og mangler inden, vores arbejde bliver erklæret Done, som er den kolonne der det bliver flyttet i når alle krav er overholdt. De krav der skal overholdes har i defineret i vores Definition of done. De fire krav er:</w:t>
-      </w:r>
-      <w:r>
-        <w:t xml:space="preserve"> </w:t>
+        <w:t>. På den måde får vi spottet eventuelle fejl og mangler inden, vores arbejde bliver erklæret Done, som er den kolonne der det bliver flyttet i når alle krav er overholdt. De krav der skal overholdes har i defineret i vores Definition of done</w:t>
+      </w:r>
+      <w:r>
+        <w:t xml:space="preserve"> er:</w:t>
       </w:r>
     </w:p>
     <w:p>
@@ -766,6 +997,7 @@
         <w:rPr>
           <w:noProof/>
         </w:rPr>
+        <w:lastRenderedPageBreak/>
         <w:drawing>
           <wp:anchor distT="0" distB="0" distL="114300" distR="114300" simplePos="0" relativeHeight="251658240" behindDoc="0" locked="0" layoutInCell="1" allowOverlap="1" wp14:anchorId="50263751" wp14:editId="6DC20874">
             <wp:simplePos x="0" y="0"/>
@@ -832,28 +1064,29 @@
       <w:r>
         <w:t>4. Alt er i versionskontrol</w:t>
       </w:r>
+      <w:r>
+        <w:br/>
+      </w:r>
+    </w:p>
+    <w:p>
+      <w:pPr>
+        <w:pStyle w:val="Overskrift3"/>
+      </w:pPr>
+      <w:r>
+        <w:t>Møder</w:t>
+      </w:r>
+    </w:p>
+    <w:p>
+      <w:pPr>
+        <w:spacing w:line="360" w:lineRule="auto"/>
+      </w:pPr>
+      <w:r>
+        <w:t>Vi kommer i vores team til at holde 3 forskelli</w:t>
+      </w:r>
       <w:bookmarkStart w:id="0" w:name="_GoBack"/>
       <w:bookmarkEnd w:id="0"/>
       <w:r>
-        <w:br/>
-      </w:r>
-    </w:p>
-    <w:p>
-      <w:pPr>
-        <w:pStyle w:val="Overskrift4"/>
-        <w:spacing w:line="360" w:lineRule="auto"/>
-      </w:pPr>
-      <w:r>
-        <w:lastRenderedPageBreak/>
-        <w:t>Møder</w:t>
-      </w:r>
-    </w:p>
-    <w:p>
-      <w:pPr>
-        <w:spacing w:line="360" w:lineRule="auto"/>
-      </w:pPr>
-      <w:r>
-        <w:t xml:space="preserve">Vi kommer i vores team til at holde 3 forskellige slags møder </w:t>
+        <w:t xml:space="preserve">ge slags møder </w:t>
       </w:r>
       <w:proofErr w:type="spellStart"/>
       <w:r>
@@ -1080,6 +1313,7 @@
         <w:spacing w:line="360" w:lineRule="auto"/>
       </w:pPr>
       <w:r>
+        <w:lastRenderedPageBreak/>
         <w:t>Hvad skal vi fortsætte med at gøre?</w:t>
       </w:r>
     </w:p>

</xml_diff>